<commit_message>
updated resume with mdp, fyp and ce2006 project done this sem
</commit_message>
<xml_diff>
--- a/resume.docx
+++ b/resume.docx
@@ -77,30 +77,8 @@
         <w:rPr>
           <w:lang w:eastAsia="zh-CN"/>
         </w:rPr>
-        <w:t xml:space="preserve">30 </w:t>
-      </w:r>
-      <w:proofErr w:type="spellStart"/>
-      <w:r>
-        <w:rPr>
-          <w:lang w:eastAsia="zh-CN"/>
-        </w:rPr>
-        <w:t>Nanyang</w:t>
-      </w:r>
-      <w:proofErr w:type="spellEnd"/>
-      <w:r>
-        <w:rPr>
-          <w:lang w:eastAsia="zh-CN"/>
-        </w:rPr>
-        <w:t xml:space="preserve"> </w:t>
-      </w:r>
-      <w:proofErr w:type="gramStart"/>
-      <w:r>
-        <w:rPr>
-          <w:lang w:eastAsia="zh-CN"/>
-        </w:rPr>
-        <w:t>Crescent</w:t>
-      </w:r>
-      <w:proofErr w:type="gramEnd"/>
+        <w:t>30 Nanyang Crescent</w:t>
+      </w:r>
     </w:p>
     <w:p>
       <w:pPr>
@@ -170,21 +148,7 @@
         <w:rPr>
           <w:lang w:eastAsia="zh-CN"/>
         </w:rPr>
-        <w:t xml:space="preserve">Bachelor of Engineering in Computer Engineering, </w:t>
-      </w:r>
-      <w:proofErr w:type="spellStart"/>
-      <w:r>
-        <w:rPr>
-          <w:lang w:eastAsia="zh-CN"/>
-        </w:rPr>
-        <w:t>Nanyang</w:t>
-      </w:r>
-      <w:proofErr w:type="spellEnd"/>
-      <w:r>
-        <w:rPr>
-          <w:lang w:eastAsia="zh-CN"/>
-        </w:rPr>
-        <w:t xml:space="preserve"> Technological Univers</w:t>
+        <w:t>Bachelor of Engineering in Computer Engineering, Nanyang Technological Univers</w:t>
       </w:r>
       <w:r>
         <w:rPr>
@@ -258,7 +222,7 @@
         <w:rPr>
           <w:lang w:eastAsia="zh-CN"/>
         </w:rPr>
-        <w:t>Python, Java, PHP</w:t>
+        <w:t>Python, Java</w:t>
       </w:r>
     </w:p>
     <w:p>
@@ -294,27 +258,23 @@
           <w:lang w:eastAsia="zh-CN"/>
         </w:rPr>
       </w:pPr>
-      <w:proofErr w:type="spellStart"/>
-      <w:proofErr w:type="gramStart"/>
-      <w:r>
-        <w:rPr>
-          <w:lang w:eastAsia="zh-CN"/>
-        </w:rPr>
-        <w:t>jQuery</w:t>
-      </w:r>
-      <w:proofErr w:type="spellEnd"/>
-      <w:proofErr w:type="gramEnd"/>
-      <w:r>
-        <w:rPr>
-          <w:lang w:eastAsia="zh-CN"/>
-        </w:rPr>
-        <w:t>, PHP, HTML5</w:t>
+      <w:r>
+        <w:rPr>
+          <w:lang w:eastAsia="zh-CN"/>
+        </w:rPr>
+        <w:t>jQuery, PHP, HTML5</w:t>
       </w:r>
       <w:r>
         <w:rPr>
           <w:lang w:eastAsia="zh-CN"/>
         </w:rPr>
         <w:t>, d3.js</w:t>
+      </w:r>
+      <w:r>
+        <w:rPr>
+          <w:lang w:eastAsia="zh-CN"/>
+        </w:rPr>
+        <w:t>, Parse</w:t>
       </w:r>
     </w:p>
     <w:p>
@@ -354,16 +314,8 @@
         <w:rPr>
           <w:lang w:eastAsia="zh-CN"/>
         </w:rPr>
-        <w:t xml:space="preserve">Windows, Linux, </w:t>
-      </w:r>
-      <w:proofErr w:type="spellStart"/>
-      <w:r>
-        <w:rPr>
-          <w:lang w:eastAsia="zh-CN"/>
-        </w:rPr>
-        <w:t>MacOS</w:t>
-      </w:r>
-      <w:proofErr w:type="spellEnd"/>
+        <w:t>Windows, Linux, MacOS</w:t>
+      </w:r>
     </w:p>
     <w:p>
       <w:pPr>
@@ -403,16 +355,14 @@
         <w:rPr>
           <w:lang w:eastAsia="zh-CN"/>
         </w:rPr>
-        <w:t xml:space="preserve">Microsoft Word, Excel, PowerPoint, </w:t>
-      </w:r>
-      <w:proofErr w:type="spellStart"/>
-      <w:r>
-        <w:rPr>
-          <w:lang w:eastAsia="zh-CN"/>
-        </w:rPr>
-        <w:t>Matlab</w:t>
-      </w:r>
-      <w:proofErr w:type="spellEnd"/>
+        <w:t xml:space="preserve">git, </w:t>
+      </w:r>
+      <w:r>
+        <w:rPr>
+          <w:lang w:eastAsia="zh-CN"/>
+        </w:rPr>
+        <w:t>Microsoft Word, Excel, PowerPoint, Matlab</w:t>
+      </w:r>
       <w:r>
         <w:rPr>
           <w:lang w:eastAsia="zh-CN"/>
@@ -455,6 +405,246 @@
           <w:b/>
           <w:lang w:eastAsia="zh-CN"/>
         </w:rPr>
+        <w:t>Final Year Project</w:t>
+      </w:r>
+      <w:r>
+        <w:rPr>
+          <w:b/>
+          <w:lang w:eastAsia="zh-CN"/>
+        </w:rPr>
+        <w:tab/>
+      </w:r>
+      <w:r>
+        <w:rPr>
+          <w:lang w:eastAsia="zh-CN"/>
+        </w:rPr>
+        <w:t>2015-2016</w:t>
+      </w:r>
+    </w:p>
+    <w:p>
+      <w:pPr>
+        <w:pStyle w:val="ListParagraph"/>
+        <w:numPr>
+          <w:ilvl w:val="0"/>
+          <w:numId w:val="4"/>
+        </w:numPr>
+        <w:tabs>
+          <w:tab w:val="right" w:pos="8222"/>
+        </w:tabs>
+        <w:ind w:left="1134" w:hanging="283"/>
+        <w:rPr>
+          <w:lang w:eastAsia="zh-CN"/>
+        </w:rPr>
+      </w:pPr>
+      <w:r>
+        <w:rPr>
+          <w:lang w:eastAsia="zh-CN"/>
+        </w:rPr>
+        <w:t>“</w:t>
+      </w:r>
+      <w:r>
+        <w:rPr>
+          <w:lang w:eastAsia="zh-CN"/>
+        </w:rPr>
+        <w:t>Development of Healthcare Applications us</w:t>
+      </w:r>
+      <w:r>
+        <w:rPr>
+          <w:lang w:eastAsia="zh-CN"/>
+        </w:rPr>
+        <w:t>ing Wireless Wearable Devices</w:t>
+      </w:r>
+      <w:r>
+        <w:rPr>
+          <w:lang w:eastAsia="zh-CN"/>
+        </w:rPr>
+        <w:t>”</w:t>
+      </w:r>
+    </w:p>
+    <w:p>
+      <w:pPr>
+        <w:pStyle w:val="ListParagraph"/>
+        <w:numPr>
+          <w:ilvl w:val="0"/>
+          <w:numId w:val="3"/>
+        </w:numPr>
+        <w:tabs>
+          <w:tab w:val="right" w:pos="8222"/>
+        </w:tabs>
+        <w:ind w:left="567" w:hanging="283"/>
+        <w:rPr>
+          <w:lang w:eastAsia="zh-CN"/>
+        </w:rPr>
+      </w:pPr>
+      <w:r>
+        <w:rPr>
+          <w:b/>
+          <w:lang w:eastAsia="zh-CN"/>
+        </w:rPr>
+        <w:t>Multi-Disciplinary Project</w:t>
+      </w:r>
+      <w:r>
+        <w:rPr>
+          <w:b/>
+          <w:lang w:eastAsia="zh-CN"/>
+        </w:rPr>
+        <w:tab/>
+      </w:r>
+      <w:r>
+        <w:rPr>
+          <w:lang w:eastAsia="zh-CN"/>
+        </w:rPr>
+        <w:t>2015</w:t>
+      </w:r>
+    </w:p>
+    <w:p>
+      <w:pPr>
+        <w:pStyle w:val="ListParagraph"/>
+        <w:numPr>
+          <w:ilvl w:val="0"/>
+          <w:numId w:val="4"/>
+        </w:numPr>
+        <w:tabs>
+          <w:tab w:val="right" w:pos="8222"/>
+        </w:tabs>
+        <w:ind w:left="1134" w:hanging="283"/>
+        <w:rPr>
+          <w:lang w:eastAsia="zh-CN"/>
+        </w:rPr>
+      </w:pPr>
+      <w:r>
+        <w:rPr>
+          <w:lang w:eastAsia="zh-CN"/>
+        </w:rPr>
+        <w:t>Built a robotic system that can autonomously explore and traverse unknown areas</w:t>
+      </w:r>
+    </w:p>
+    <w:p>
+      <w:pPr>
+        <w:pStyle w:val="ListParagraph"/>
+        <w:numPr>
+          <w:ilvl w:val="0"/>
+          <w:numId w:val="4"/>
+        </w:numPr>
+        <w:tabs>
+          <w:tab w:val="right" w:pos="8222"/>
+        </w:tabs>
+        <w:ind w:left="1134" w:hanging="283"/>
+        <w:rPr>
+          <w:b/>
+          <w:lang w:eastAsia="zh-CN"/>
+        </w:rPr>
+      </w:pPr>
+      <w:r>
+        <w:rPr>
+          <w:lang w:eastAsia="zh-CN"/>
+        </w:rPr>
+        <w:t>Chief Arduino Engineer, designed obstacle detection and robot alignment algorithm</w:t>
+      </w:r>
+    </w:p>
+    <w:p>
+      <w:pPr>
+        <w:pStyle w:val="ListParagraph"/>
+        <w:numPr>
+          <w:ilvl w:val="0"/>
+          <w:numId w:val="3"/>
+        </w:numPr>
+        <w:tabs>
+          <w:tab w:val="right" w:pos="8222"/>
+        </w:tabs>
+        <w:ind w:left="567" w:hanging="283"/>
+        <w:rPr>
+          <w:lang w:eastAsia="zh-CN"/>
+        </w:rPr>
+      </w:pPr>
+      <w:r>
+        <w:rPr>
+          <w:b/>
+          <w:lang w:eastAsia="zh-CN"/>
+        </w:rPr>
+        <w:t>Software Engineering Project</w:t>
+      </w:r>
+      <w:r>
+        <w:rPr>
+          <w:b/>
+          <w:lang w:eastAsia="zh-CN"/>
+        </w:rPr>
+        <w:tab/>
+      </w:r>
+      <w:r>
+        <w:rPr>
+          <w:lang w:eastAsia="zh-CN"/>
+        </w:rPr>
+        <w:t>2015</w:t>
+      </w:r>
+    </w:p>
+    <w:p>
+      <w:pPr>
+        <w:pStyle w:val="ListParagraph"/>
+        <w:numPr>
+          <w:ilvl w:val="0"/>
+          <w:numId w:val="4"/>
+        </w:numPr>
+        <w:tabs>
+          <w:tab w:val="right" w:pos="8222"/>
+        </w:tabs>
+        <w:ind w:left="1134" w:hanging="283"/>
+        <w:rPr>
+          <w:lang w:eastAsia="zh-CN"/>
+        </w:rPr>
+      </w:pPr>
+      <w:r>
+        <w:rPr>
+          <w:lang w:eastAsia="zh-CN"/>
+        </w:rPr>
+        <w:t>Designed an appointment management system for patients and clinics</w:t>
+      </w:r>
+    </w:p>
+    <w:p>
+      <w:pPr>
+        <w:pStyle w:val="ListParagraph"/>
+        <w:numPr>
+          <w:ilvl w:val="0"/>
+          <w:numId w:val="4"/>
+        </w:numPr>
+        <w:tabs>
+          <w:tab w:val="right" w:pos="8222"/>
+        </w:tabs>
+        <w:ind w:left="1134" w:hanging="283"/>
+        <w:rPr>
+          <w:b/>
+          <w:lang w:eastAsia="zh-CN"/>
+        </w:rPr>
+      </w:pPr>
+      <w:r>
+        <w:rPr>
+          <w:lang w:eastAsia="zh-CN"/>
+        </w:rPr>
+        <w:t>Android Design Lead, developed a multiple-user applications</w:t>
+      </w:r>
+      <w:bookmarkStart w:id="0" w:name="_GoBack"/>
+      <w:bookmarkEnd w:id="0"/>
+    </w:p>
+    <w:p>
+      <w:pPr>
+        <w:pStyle w:val="ListParagraph"/>
+        <w:numPr>
+          <w:ilvl w:val="0"/>
+          <w:numId w:val="3"/>
+        </w:numPr>
+        <w:tabs>
+          <w:tab w:val="right" w:pos="8222"/>
+        </w:tabs>
+        <w:ind w:left="567" w:hanging="283"/>
+        <w:rPr>
+          <w:lang w:eastAsia="zh-CN"/>
+        </w:rPr>
+      </w:pPr>
+      <w:r>
+        <w:rPr>
+          <w:b/>
+          <w:lang w:eastAsia="zh-CN"/>
+        </w:rPr>
         <w:t>Undergraduate Research Experience on Campus</w:t>
       </w:r>
       <w:r>
@@ -486,33 +676,17 @@
           <w:lang w:eastAsia="zh-CN"/>
         </w:rPr>
       </w:pPr>
-      <w:bookmarkStart w:id="0" w:name="_GoBack"/>
-      <w:bookmarkEnd w:id="0"/>
-      <w:r>
-        <w:rPr>
-          <w:lang w:eastAsia="zh-CN"/>
-        </w:rPr>
-        <w:t>“</w:t>
-      </w:r>
-      <w:proofErr w:type="spellStart"/>
-      <w:r>
-        <w:rPr>
-          <w:lang w:eastAsia="zh-CN"/>
-        </w:rPr>
-        <w:t>Cybers</w:t>
-      </w:r>
-      <w:r>
-        <w:rPr>
-          <w:lang w:eastAsia="zh-CN"/>
-        </w:rPr>
-        <w:t>ecurity</w:t>
-      </w:r>
-      <w:proofErr w:type="spellEnd"/>
-      <w:r>
-        <w:rPr>
-          <w:lang w:eastAsia="zh-CN"/>
-        </w:rPr>
-        <w:t xml:space="preserve"> via Big data Analytics”</w:t>
+      <w:r>
+        <w:rPr>
+          <w:lang w:eastAsia="zh-CN"/>
+        </w:rPr>
+        <w:t>“Cybers</w:t>
+      </w:r>
+      <w:r>
+        <w:rPr>
+          <w:lang w:eastAsia="zh-CN"/>
+        </w:rPr>
+        <w:t>ecurity via Big data Analytics”</w:t>
       </w:r>
     </w:p>
     <w:p>
@@ -643,19 +817,11 @@
           <w:lang w:eastAsia="zh-CN"/>
         </w:rPr>
       </w:pPr>
-      <w:proofErr w:type="spellStart"/>
-      <w:r>
-        <w:rPr>
-          <w:lang w:eastAsia="zh-CN"/>
-        </w:rPr>
-        <w:t>Chonho</w:t>
-      </w:r>
-      <w:proofErr w:type="spellEnd"/>
-      <w:r>
-        <w:rPr>
-          <w:lang w:eastAsia="zh-CN"/>
-        </w:rPr>
-        <w:t xml:space="preserve"> Lee, Liu Yi, </w:t>
+      <w:r>
+        <w:rPr>
+          <w:lang w:eastAsia="zh-CN"/>
+        </w:rPr>
+        <w:t xml:space="preserve">Chonho Lee, Liu Yi, </w:t>
       </w:r>
       <w:r>
         <w:rPr>
@@ -668,87 +834,21 @@
         <w:rPr>
           <w:lang w:eastAsia="zh-CN"/>
         </w:rPr>
-        <w:t xml:space="preserve">, </w:t>
-      </w:r>
-      <w:proofErr w:type="spellStart"/>
-      <w:r>
-        <w:rPr>
-          <w:lang w:eastAsia="zh-CN"/>
-        </w:rPr>
-        <w:t>Weihan</w:t>
-      </w:r>
-      <w:proofErr w:type="spellEnd"/>
-      <w:r>
-        <w:rPr>
-          <w:lang w:eastAsia="zh-CN"/>
-        </w:rPr>
-        <w:t xml:space="preserve"> </w:t>
-      </w:r>
-      <w:proofErr w:type="spellStart"/>
-      <w:r>
-        <w:rPr>
-          <w:lang w:eastAsia="zh-CN"/>
-        </w:rPr>
-        <w:t>Goh</w:t>
-      </w:r>
-      <w:proofErr w:type="spellEnd"/>
-      <w:r>
-        <w:rPr>
-          <w:lang w:eastAsia="zh-CN"/>
-        </w:rPr>
-        <w:t>, Bu-Sung Lee and Chai-</w:t>
-      </w:r>
-      <w:proofErr w:type="spellStart"/>
-      <w:r>
-        <w:rPr>
-          <w:lang w:eastAsia="zh-CN"/>
-        </w:rPr>
-        <w:t>Kiat</w:t>
-      </w:r>
-      <w:proofErr w:type="spellEnd"/>
-      <w:r>
-        <w:rPr>
-          <w:lang w:eastAsia="zh-CN"/>
-        </w:rPr>
-        <w:t xml:space="preserve"> Yeo, </w:t>
+        <w:t xml:space="preserve">, Weihan Goh, Bu-Sung Lee and Chai-Kiat Yeo, </w:t>
       </w:r>
       <w:r>
         <w:rPr>
           <w:i/>
           <w:lang w:eastAsia="zh-CN"/>
         </w:rPr>
-        <w:t xml:space="preserve">“A Wavelet Entropy-based Change Point Detection on Network Traffic: A Case Study of </w:t>
-      </w:r>
-      <w:proofErr w:type="spellStart"/>
-      <w:r>
-        <w:rPr>
-          <w:i/>
-          <w:lang w:eastAsia="zh-CN"/>
-        </w:rPr>
-        <w:t>Heartbleed</w:t>
-      </w:r>
-      <w:proofErr w:type="spellEnd"/>
-      <w:r>
-        <w:rPr>
-          <w:i/>
-          <w:lang w:eastAsia="zh-CN"/>
-        </w:rPr>
-        <w:t xml:space="preserve"> Vulnerability”</w:t>
-      </w:r>
-      <w:r>
-        <w:rPr>
-          <w:lang w:eastAsia="zh-CN"/>
-        </w:rPr>
-        <w:t xml:space="preserve">, Enterprise Security 2014, </w:t>
-      </w:r>
-      <w:proofErr w:type="spellStart"/>
-      <w:r>
-        <w:rPr>
-          <w:lang w:eastAsia="zh-CN"/>
-        </w:rPr>
-        <w:t>CloudCom</w:t>
-      </w:r>
-      <w:proofErr w:type="spellEnd"/>
+        <w:t>“A Wavelet Entropy-based Change Point Detection on Network Traffic: A Case Study of Heartbleed Vulnerability”</w:t>
+      </w:r>
+      <w:r>
+        <w:rPr>
+          <w:lang w:eastAsia="zh-CN"/>
+        </w:rPr>
+        <w:t>, Enterprise Security 2014, CloudCom</w:t>
+      </w:r>
       <w:r>
         <w:rPr>
           <w:lang w:eastAsia="zh-CN"/>
@@ -823,7 +923,6 @@
           <w:lang w:eastAsia="zh-CN"/>
         </w:rPr>
       </w:pPr>
-      <w:proofErr w:type="spellStart"/>
       <w:r>
         <w:rPr>
           <w:lang w:eastAsia="zh-CN"/>
@@ -834,14 +933,7 @@
         <w:rPr>
           <w:lang w:eastAsia="zh-CN"/>
         </w:rPr>
-        <w:t>anyang</w:t>
-      </w:r>
-      <w:proofErr w:type="spellEnd"/>
-      <w:r>
-        <w:rPr>
-          <w:lang w:eastAsia="zh-CN"/>
-        </w:rPr>
-        <w:t xml:space="preserve"> </w:t>
+        <w:t xml:space="preserve">anyang </w:t>
       </w:r>
       <w:r>
         <w:rPr>
@@ -927,25 +1019,18 @@
           <w:lang w:eastAsia="zh-CN"/>
         </w:rPr>
       </w:pPr>
-      <w:proofErr w:type="spellStart"/>
-      <w:r>
-        <w:rPr>
-          <w:lang w:eastAsia="zh-CN"/>
-        </w:rPr>
+      <w:r>
+        <w:rPr>
+          <w:lang w:eastAsia="zh-CN"/>
+        </w:rPr>
+        <w:lastRenderedPageBreak/>
         <w:t>N</w:t>
       </w:r>
       <w:r>
         <w:rPr>
           <w:lang w:eastAsia="zh-CN"/>
         </w:rPr>
-        <w:t>anyang</w:t>
-      </w:r>
-      <w:proofErr w:type="spellEnd"/>
-      <w:r>
-        <w:rPr>
-          <w:lang w:eastAsia="zh-CN"/>
-        </w:rPr>
-        <w:t xml:space="preserve"> </w:t>
+        <w:t xml:space="preserve">anyang </w:t>
       </w:r>
       <w:r>
         <w:rPr>
@@ -1985,7 +2070,7 @@
   <w:abstractNum w:abstractNumId="7">
     <w:nsid w:val="300317C5"/>
     <w:multiLevelType w:val="hybridMultilevel"/>
-    <w:tmpl w:val="28CA1FB4"/>
+    <w:tmpl w:val="23E0BCF8"/>
     <w:lvl w:ilvl="0" w:tplc="C41E5962">
       <w:start w:val="1"/>
       <w:numFmt w:val="bullet"/>

</xml_diff>

<commit_message>
edited with new internship
</commit_message>
<xml_diff>
--- a/resume.docx
+++ b/resume.docx
@@ -77,8 +77,30 @@
         <w:rPr>
           <w:lang w:eastAsia="zh-CN"/>
         </w:rPr>
-        <w:t>30 Nanyang Crescent</w:t>
-      </w:r>
+        <w:t xml:space="preserve">30 </w:t>
+      </w:r>
+      <w:proofErr w:type="spellStart"/>
+      <w:r>
+        <w:rPr>
+          <w:lang w:eastAsia="zh-CN"/>
+        </w:rPr>
+        <w:t>Nanyang</w:t>
+      </w:r>
+      <w:proofErr w:type="spellEnd"/>
+      <w:r>
+        <w:rPr>
+          <w:lang w:eastAsia="zh-CN"/>
+        </w:rPr>
+        <w:t xml:space="preserve"> </w:t>
+      </w:r>
+      <w:proofErr w:type="gramStart"/>
+      <w:r>
+        <w:rPr>
+          <w:lang w:eastAsia="zh-CN"/>
+        </w:rPr>
+        <w:t>Crescent</w:t>
+      </w:r>
+      <w:proofErr w:type="gramEnd"/>
     </w:p>
     <w:p>
       <w:pPr>
@@ -148,7 +170,21 @@
         <w:rPr>
           <w:lang w:eastAsia="zh-CN"/>
         </w:rPr>
-        <w:t>Bachelor of Engineering in Computer Engineering, Nanyang Technological Univers</w:t>
+        <w:t xml:space="preserve">Bachelor of Engineering in Computer Engineering, </w:t>
+      </w:r>
+      <w:proofErr w:type="spellStart"/>
+      <w:r>
+        <w:rPr>
+          <w:lang w:eastAsia="zh-CN"/>
+        </w:rPr>
+        <w:t>Nanyang</w:t>
+      </w:r>
+      <w:proofErr w:type="spellEnd"/>
+      <w:r>
+        <w:rPr>
+          <w:lang w:eastAsia="zh-CN"/>
+        </w:rPr>
+        <w:t xml:space="preserve"> Technological Univers</w:t>
       </w:r>
       <w:r>
         <w:rPr>
@@ -182,7 +218,14 @@
           <w:b/>
           <w:lang w:eastAsia="zh-CN"/>
         </w:rPr>
-        <w:t>Computer Skills</w:t>
+        <w:t>Programming</w:t>
+      </w:r>
+      <w:r>
+        <w:rPr>
+          <w:b/>
+          <w:lang w:eastAsia="zh-CN"/>
+        </w:rPr>
+        <w:t xml:space="preserve"> Skills</w:t>
       </w:r>
     </w:p>
     <w:p>
@@ -205,6 +248,13 @@
         </w:rPr>
         <w:t>Programming Language</w:t>
       </w:r>
+      <w:r>
+        <w:rPr>
+          <w:b/>
+          <w:lang w:eastAsia="zh-CN"/>
+        </w:rPr>
+        <w:t>s</w:t>
+      </w:r>
     </w:p>
     <w:p>
       <w:pPr>
@@ -224,57 +274,11 @@
         </w:rPr>
         <w:t>Python, Java</w:t>
       </w:r>
-    </w:p>
-    <w:p>
-      <w:pPr>
-        <w:pStyle w:val="ListParagraph"/>
-        <w:numPr>
-          <w:ilvl w:val="0"/>
-          <w:numId w:val="10"/>
-        </w:numPr>
-        <w:ind w:left="567" w:hanging="294"/>
-        <w:rPr>
-          <w:b/>
-          <w:lang w:eastAsia="zh-CN"/>
-        </w:rPr>
-      </w:pPr>
-      <w:r>
-        <w:rPr>
-          <w:b/>
-          <w:lang w:eastAsia="zh-CN"/>
-        </w:rPr>
-        <w:t>Web Programming</w:t>
-      </w:r>
-    </w:p>
-    <w:p>
-      <w:pPr>
-        <w:pStyle w:val="ListParagraph"/>
-        <w:numPr>
-          <w:ilvl w:val="0"/>
-          <w:numId w:val="6"/>
-        </w:numPr>
-        <w:ind w:left="1134" w:hanging="283"/>
-        <w:rPr>
-          <w:lang w:eastAsia="zh-CN"/>
-        </w:rPr>
-      </w:pPr>
-      <w:r>
-        <w:rPr>
-          <w:lang w:eastAsia="zh-CN"/>
-        </w:rPr>
-        <w:t>jQuery, PHP, HTML5</w:t>
-      </w:r>
-      <w:r>
-        <w:rPr>
-          <w:lang w:eastAsia="zh-CN"/>
-        </w:rPr>
-        <w:t>, d3.js</w:t>
-      </w:r>
-      <w:r>
-        <w:rPr>
-          <w:lang w:eastAsia="zh-CN"/>
-        </w:rPr>
-        <w:t>, Parse</w:t>
+      <w:r>
+        <w:rPr>
+          <w:lang w:eastAsia="zh-CN"/>
+        </w:rPr>
+        <w:t>, JavaScript</w:t>
       </w:r>
     </w:p>
     <w:p>
@@ -297,6 +301,13 @@
         </w:rPr>
         <w:t>Operating System</w:t>
       </w:r>
+      <w:r>
+        <w:rPr>
+          <w:b/>
+          <w:lang w:eastAsia="zh-CN"/>
+        </w:rPr>
+        <w:t>s</w:t>
+      </w:r>
     </w:p>
     <w:p>
       <w:pPr>
@@ -314,8 +325,102 @@
         <w:rPr>
           <w:lang w:eastAsia="zh-CN"/>
         </w:rPr>
-        <w:t>Windows, Linux, MacOS</w:t>
-      </w:r>
+        <w:t xml:space="preserve">Windows, Linux, </w:t>
+      </w:r>
+      <w:proofErr w:type="spellStart"/>
+      <w:r>
+        <w:rPr>
+          <w:lang w:eastAsia="zh-CN"/>
+        </w:rPr>
+        <w:t>MacOS</w:t>
+      </w:r>
+      <w:proofErr w:type="spellEnd"/>
+    </w:p>
+    <w:p>
+      <w:pPr>
+        <w:pStyle w:val="ListParagraph"/>
+        <w:numPr>
+          <w:ilvl w:val="0"/>
+          <w:numId w:val="8"/>
+        </w:numPr>
+        <w:ind w:left="567" w:hanging="283"/>
+        <w:rPr>
+          <w:b/>
+          <w:lang w:eastAsia="zh-CN"/>
+        </w:rPr>
+      </w:pPr>
+      <w:r>
+        <w:rPr>
+          <w:b/>
+          <w:lang w:eastAsia="zh-CN"/>
+        </w:rPr>
+        <w:t xml:space="preserve">Libraries and </w:t>
+      </w:r>
+      <w:r>
+        <w:rPr>
+          <w:b/>
+          <w:lang w:eastAsia="zh-CN"/>
+        </w:rPr>
+        <w:t>Framework</w:t>
+      </w:r>
+      <w:r>
+        <w:rPr>
+          <w:b/>
+          <w:lang w:eastAsia="zh-CN"/>
+        </w:rPr>
+        <w:t>s</w:t>
+      </w:r>
+    </w:p>
+    <w:p>
+      <w:pPr>
+        <w:pStyle w:val="ListParagraph"/>
+        <w:numPr>
+          <w:ilvl w:val="0"/>
+          <w:numId w:val="24"/>
+        </w:numPr>
+        <w:ind w:left="1134" w:hanging="283"/>
+        <w:rPr>
+          <w:lang w:eastAsia="zh-CN"/>
+        </w:rPr>
+      </w:pPr>
+      <w:proofErr w:type="spellStart"/>
+      <w:proofErr w:type="gramStart"/>
+      <w:r>
+        <w:rPr>
+          <w:lang w:eastAsia="zh-CN"/>
+        </w:rPr>
+        <w:t>jQuery</w:t>
+      </w:r>
+      <w:proofErr w:type="spellEnd"/>
+      <w:proofErr w:type="gramEnd"/>
+      <w:r>
+        <w:rPr>
+          <w:lang w:eastAsia="zh-CN"/>
+        </w:rPr>
+        <w:t xml:space="preserve">, underscore.js, moment.js, async.js, d3.js, Bootstrap, Titanium SDK, Parse, </w:t>
+      </w:r>
+      <w:proofErr w:type="spellStart"/>
+      <w:r>
+        <w:rPr>
+          <w:lang w:eastAsia="zh-CN"/>
+        </w:rPr>
+        <w:t>AndroidAnnotations</w:t>
+      </w:r>
+      <w:proofErr w:type="spellEnd"/>
+      <w:r>
+        <w:rPr>
+          <w:lang w:eastAsia="zh-CN"/>
+        </w:rPr>
+        <w:t xml:space="preserve">, </w:t>
+      </w:r>
+      <w:proofErr w:type="spellStart"/>
+      <w:r>
+        <w:rPr>
+          <w:lang w:eastAsia="zh-CN"/>
+        </w:rPr>
+        <w:t>Django</w:t>
+      </w:r>
+      <w:proofErr w:type="spellEnd"/>
     </w:p>
     <w:p>
       <w:pPr>
@@ -351,24 +456,257 @@
           <w:lang w:eastAsia="zh-CN"/>
         </w:rPr>
       </w:pPr>
-      <w:r>
-        <w:rPr>
-          <w:lang w:eastAsia="zh-CN"/>
-        </w:rPr>
-        <w:t xml:space="preserve">git, </w:t>
-      </w:r>
-      <w:r>
-        <w:rPr>
-          <w:lang w:eastAsia="zh-CN"/>
-        </w:rPr>
-        <w:t>Microsoft Word, Excel, PowerPoint, Matlab</w:t>
-      </w:r>
+      <w:proofErr w:type="spellStart"/>
+      <w:r>
+        <w:rPr>
+          <w:lang w:eastAsia="zh-CN"/>
+        </w:rPr>
+        <w:t>G</w:t>
+      </w:r>
+      <w:r>
+        <w:rPr>
+          <w:lang w:eastAsia="zh-CN"/>
+        </w:rPr>
+        <w:t>it</w:t>
+      </w:r>
+      <w:proofErr w:type="spellEnd"/>
+      <w:r>
+        <w:rPr>
+          <w:lang w:eastAsia="zh-CN"/>
+        </w:rPr>
+        <w:t xml:space="preserve">, </w:t>
+      </w:r>
+      <w:r>
+        <w:rPr>
+          <w:lang w:eastAsia="zh-CN"/>
+        </w:rPr>
+        <w:t xml:space="preserve">Mantis Bug Tracker, </w:t>
+      </w:r>
+      <w:r>
+        <w:rPr>
+          <w:lang w:eastAsia="zh-CN"/>
+        </w:rPr>
+        <w:t xml:space="preserve">Microsoft Word, Excel, PowerPoint, </w:t>
+      </w:r>
+      <w:proofErr w:type="spellStart"/>
+      <w:r>
+        <w:rPr>
+          <w:lang w:eastAsia="zh-CN"/>
+        </w:rPr>
+        <w:t>Matlab</w:t>
+      </w:r>
+      <w:proofErr w:type="spellEnd"/>
       <w:r>
         <w:rPr>
           <w:lang w:eastAsia="zh-CN"/>
         </w:rPr>
         <w:t>, Adobe Photoshop, Adobe After Effects</w:t>
       </w:r>
+    </w:p>
+    <w:p>
+      <w:pPr>
+        <w:rPr>
+          <w:b/>
+          <w:lang w:eastAsia="zh-CN"/>
+        </w:rPr>
+      </w:pPr>
+      <w:r>
+        <w:rPr>
+          <w:b/>
+          <w:lang w:eastAsia="zh-CN"/>
+        </w:rPr>
+        <w:t>Work</w:t>
+      </w:r>
+      <w:r>
+        <w:rPr>
+          <w:b/>
+          <w:lang w:eastAsia="zh-CN"/>
+        </w:rPr>
+        <w:t xml:space="preserve"> Experience</w:t>
+      </w:r>
+    </w:p>
+    <w:p>
+      <w:pPr>
+        <w:pStyle w:val="ListParagraph"/>
+        <w:numPr>
+          <w:ilvl w:val="0"/>
+          <w:numId w:val="16"/>
+        </w:numPr>
+        <w:tabs>
+          <w:tab w:val="right" w:pos="8222"/>
+        </w:tabs>
+        <w:ind w:left="567" w:hanging="283"/>
+        <w:rPr>
+          <w:lang w:eastAsia="zh-CN"/>
+        </w:rPr>
+      </w:pPr>
+      <w:r>
+        <w:rPr>
+          <w:b/>
+          <w:lang w:eastAsia="zh-CN"/>
+        </w:rPr>
+        <w:t>Intern at Activate Interactive</w:t>
+      </w:r>
+      <w:r>
+        <w:rPr>
+          <w:b/>
+          <w:lang w:eastAsia="zh-CN"/>
+        </w:rPr>
+        <w:tab/>
+      </w:r>
+      <w:r>
+        <w:rPr>
+          <w:lang w:eastAsia="zh-CN"/>
+        </w:rPr>
+        <w:t>2015</w:t>
+      </w:r>
+    </w:p>
+    <w:p>
+      <w:pPr>
+        <w:pStyle w:val="ListParagraph"/>
+        <w:numPr>
+          <w:ilvl w:val="0"/>
+          <w:numId w:val="22"/>
+        </w:numPr>
+        <w:tabs>
+          <w:tab w:val="right" w:pos="8222"/>
+        </w:tabs>
+        <w:ind w:left="1134" w:hanging="283"/>
+        <w:rPr>
+          <w:lang w:eastAsia="zh-CN"/>
+        </w:rPr>
+      </w:pPr>
+      <w:r>
+        <w:rPr>
+          <w:lang w:eastAsia="zh-CN"/>
+        </w:rPr>
+        <w:t>Built mobile apps using Titanium SDK for a national wide campaign for Health Promotion Board Singapore</w:t>
+      </w:r>
+    </w:p>
+    <w:p>
+      <w:pPr>
+        <w:pStyle w:val="ListParagraph"/>
+        <w:numPr>
+          <w:ilvl w:val="0"/>
+          <w:numId w:val="22"/>
+        </w:numPr>
+        <w:tabs>
+          <w:tab w:val="right" w:pos="8222"/>
+        </w:tabs>
+        <w:ind w:left="1134" w:hanging="283"/>
+        <w:rPr>
+          <w:lang w:eastAsia="zh-CN"/>
+        </w:rPr>
+      </w:pPr>
+      <w:r>
+        <w:rPr>
+          <w:lang w:eastAsia="zh-CN"/>
+        </w:rPr>
+        <w:t>Involved in different phases of Software Development Life Cycle</w:t>
+      </w:r>
+    </w:p>
+    <w:p>
+      <w:pPr>
+        <w:pStyle w:val="ListParagraph"/>
+        <w:numPr>
+          <w:ilvl w:val="0"/>
+          <w:numId w:val="23"/>
+        </w:numPr>
+        <w:tabs>
+          <w:tab w:val="right" w:pos="8222"/>
+        </w:tabs>
+        <w:ind w:left="567" w:hanging="283"/>
+        <w:rPr>
+          <w:lang w:eastAsia="zh-CN"/>
+        </w:rPr>
+      </w:pPr>
+      <w:r>
+        <w:rPr>
+          <w:b/>
+          <w:lang w:eastAsia="zh-CN"/>
+        </w:rPr>
+        <w:t>Student Assistant</w:t>
+      </w:r>
+      <w:r>
+        <w:rPr>
+          <w:b/>
+          <w:lang w:eastAsia="zh-CN"/>
+        </w:rPr>
+        <w:t xml:space="preserve"> at </w:t>
+      </w:r>
+      <w:proofErr w:type="spellStart"/>
+      <w:r>
+        <w:rPr>
+          <w:b/>
+          <w:lang w:eastAsia="zh-CN"/>
+        </w:rPr>
+        <w:t>Nanyang</w:t>
+      </w:r>
+      <w:proofErr w:type="spellEnd"/>
+      <w:r>
+        <w:rPr>
+          <w:b/>
+          <w:lang w:eastAsia="zh-CN"/>
+        </w:rPr>
+        <w:t xml:space="preserve"> Technological University</w:t>
+      </w:r>
+      <w:r>
+        <w:rPr>
+          <w:b/>
+          <w:lang w:eastAsia="zh-CN"/>
+        </w:rPr>
+        <w:tab/>
+      </w:r>
+      <w:r>
+        <w:rPr>
+          <w:lang w:eastAsia="zh-CN"/>
+        </w:rPr>
+        <w:t>2013</w:t>
+      </w:r>
+    </w:p>
+    <w:p>
+      <w:pPr>
+        <w:pStyle w:val="ListParagraph"/>
+        <w:numPr>
+          <w:ilvl w:val="0"/>
+          <w:numId w:val="14"/>
+        </w:numPr>
+        <w:tabs>
+          <w:tab w:val="right" w:pos="8222"/>
+        </w:tabs>
+        <w:ind w:left="1134" w:hanging="283"/>
+        <w:rPr>
+          <w:lang w:eastAsia="zh-CN"/>
+        </w:rPr>
+      </w:pPr>
+      <w:r>
+        <w:rPr>
+          <w:lang w:eastAsia="zh-CN"/>
+        </w:rPr>
+        <w:t>“User and Domain Driven Data Analytics as a Service Framework”</w:t>
+      </w:r>
+    </w:p>
+    <w:p>
+      <w:pPr>
+        <w:pStyle w:val="ListParagraph"/>
+        <w:numPr>
+          <w:ilvl w:val="0"/>
+          <w:numId w:val="2"/>
+        </w:numPr>
+        <w:spacing w:after="120"/>
+        <w:ind w:left="1135" w:hanging="284"/>
+        <w:rPr>
+          <w:lang w:eastAsia="zh-CN"/>
+        </w:rPr>
+      </w:pPr>
+      <w:r>
+        <w:rPr>
+          <w:lang w:eastAsia="zh-CN"/>
+        </w:rPr>
+        <w:t>Built a front-end web portal</w:t>
+      </w:r>
+      <w:bookmarkStart w:id="0" w:name="_GoBack"/>
+      <w:bookmarkEnd w:id="0"/>
     </w:p>
     <w:p>
       <w:pPr>
@@ -452,13 +790,7 @@
         <w:rPr>
           <w:lang w:eastAsia="zh-CN"/>
         </w:rPr>
-        <w:t>ing Wireless Wearable Devices</w:t>
-      </w:r>
-      <w:r>
-        <w:rPr>
-          <w:lang w:eastAsia="zh-CN"/>
-        </w:rPr>
-        <w:t>”</w:t>
+        <w:t>ing Wireless Wearable Devices”</w:t>
       </w:r>
     </w:p>
     <w:p>
@@ -539,7 +871,21 @@
         <w:rPr>
           <w:lang w:eastAsia="zh-CN"/>
         </w:rPr>
-        <w:t>Chief Arduino Engineer, designed obstacle detection and robot alignment algorithm</w:t>
+        <w:t xml:space="preserve">Chief </w:t>
+      </w:r>
+      <w:proofErr w:type="spellStart"/>
+      <w:r>
+        <w:rPr>
+          <w:lang w:eastAsia="zh-CN"/>
+        </w:rPr>
+        <w:t>Arduino</w:t>
+      </w:r>
+      <w:proofErr w:type="spellEnd"/>
+      <w:r>
+        <w:rPr>
+          <w:lang w:eastAsia="zh-CN"/>
+        </w:rPr>
+        <w:t xml:space="preserve"> Engineer, designed obstacle detection and robot alignment algorithm</w:t>
       </w:r>
     </w:p>
     <w:p>
@@ -622,8 +968,6 @@
         </w:rPr>
         <w:t>Android Design Lead, developed a multiple-user applications</w:t>
       </w:r>
-      <w:bookmarkStart w:id="0" w:name="_GoBack"/>
-      <w:bookmarkEnd w:id="0"/>
     </w:p>
     <w:p>
       <w:pPr>
@@ -680,13 +1024,27 @@
         <w:rPr>
           <w:lang w:eastAsia="zh-CN"/>
         </w:rPr>
-        <w:t>“Cybers</w:t>
-      </w:r>
-      <w:r>
-        <w:rPr>
-          <w:lang w:eastAsia="zh-CN"/>
-        </w:rPr>
-        <w:t>ecurity via Big data Analytics”</w:t>
+        <w:t>“</w:t>
+      </w:r>
+      <w:proofErr w:type="spellStart"/>
+      <w:r>
+        <w:rPr>
+          <w:lang w:eastAsia="zh-CN"/>
+        </w:rPr>
+        <w:t>Cybers</w:t>
+      </w:r>
+      <w:r>
+        <w:rPr>
+          <w:lang w:eastAsia="zh-CN"/>
+        </w:rPr>
+        <w:t>ecurity</w:t>
+      </w:r>
+      <w:proofErr w:type="spellEnd"/>
+      <w:r>
+        <w:rPr>
+          <w:lang w:eastAsia="zh-CN"/>
+        </w:rPr>
+        <w:t xml:space="preserve"> via Big data Analytics”</w:t>
       </w:r>
     </w:p>
     <w:p>
@@ -707,83 +1065,11 @@
         </w:rPr>
         <w:t>Built a set of web-based data visualization tools</w:t>
       </w:r>
-    </w:p>
-    <w:p>
-      <w:pPr>
-        <w:pStyle w:val="ListParagraph"/>
-        <w:numPr>
-          <w:ilvl w:val="0"/>
-          <w:numId w:val="16"/>
-        </w:numPr>
-        <w:tabs>
-          <w:tab w:val="right" w:pos="8222"/>
-        </w:tabs>
-        <w:ind w:left="567" w:hanging="283"/>
-        <w:rPr>
-          <w:lang w:eastAsia="zh-CN"/>
-        </w:rPr>
-      </w:pPr>
-      <w:r>
-        <w:rPr>
-          <w:b/>
-          <w:lang w:eastAsia="zh-CN"/>
-        </w:rPr>
-        <w:t>Student Assistant</w:t>
-      </w:r>
-      <w:r>
-        <w:rPr>
-          <w:b/>
-          <w:lang w:eastAsia="zh-CN"/>
-        </w:rPr>
-        <w:tab/>
-      </w:r>
-      <w:r>
-        <w:rPr>
-          <w:lang w:eastAsia="zh-CN"/>
-        </w:rPr>
-        <w:t>2013</w:t>
-      </w:r>
-    </w:p>
-    <w:p>
-      <w:pPr>
-        <w:pStyle w:val="ListParagraph"/>
-        <w:numPr>
-          <w:ilvl w:val="0"/>
-          <w:numId w:val="14"/>
-        </w:numPr>
-        <w:tabs>
-          <w:tab w:val="right" w:pos="8222"/>
-        </w:tabs>
-        <w:ind w:left="1134" w:hanging="283"/>
-        <w:rPr>
-          <w:lang w:eastAsia="zh-CN"/>
-        </w:rPr>
-      </w:pPr>
-      <w:r>
-        <w:rPr>
-          <w:lang w:eastAsia="zh-CN"/>
-        </w:rPr>
-        <w:t>“User and Domain Driven Data Analytics as a Service Framework”</w:t>
-      </w:r>
-    </w:p>
-    <w:p>
-      <w:pPr>
-        <w:pStyle w:val="ListParagraph"/>
-        <w:numPr>
-          <w:ilvl w:val="0"/>
-          <w:numId w:val="2"/>
-        </w:numPr>
-        <w:spacing w:after="120"/>
-        <w:ind w:left="1135" w:hanging="284"/>
-        <w:rPr>
-          <w:lang w:eastAsia="zh-CN"/>
-        </w:rPr>
-      </w:pPr>
-      <w:r>
-        <w:rPr>
-          <w:lang w:eastAsia="zh-CN"/>
-        </w:rPr>
-        <w:t>Built a front-end web portal</w:t>
+      <w:r>
+        <w:rPr>
+          <w:lang w:eastAsia="zh-CN"/>
+        </w:rPr>
+        <w:t xml:space="preserve"> using d3.js</w:t>
       </w:r>
     </w:p>
     <w:p>
@@ -817,11 +1103,19 @@
           <w:lang w:eastAsia="zh-CN"/>
         </w:rPr>
       </w:pPr>
-      <w:r>
-        <w:rPr>
-          <w:lang w:eastAsia="zh-CN"/>
-        </w:rPr>
-        <w:t xml:space="preserve">Chonho Lee, Liu Yi, </w:t>
+      <w:proofErr w:type="spellStart"/>
+      <w:r>
+        <w:rPr>
+          <w:lang w:eastAsia="zh-CN"/>
+        </w:rPr>
+        <w:t>Chonho</w:t>
+      </w:r>
+      <w:proofErr w:type="spellEnd"/>
+      <w:r>
+        <w:rPr>
+          <w:lang w:eastAsia="zh-CN"/>
+        </w:rPr>
+        <w:t xml:space="preserve"> Lee, Liu Yi, </w:t>
       </w:r>
       <w:r>
         <w:rPr>
@@ -834,21 +1128,95 @@
         <w:rPr>
           <w:lang w:eastAsia="zh-CN"/>
         </w:rPr>
-        <w:t xml:space="preserve">, Weihan Goh, Bu-Sung Lee and Chai-Kiat Yeo, </w:t>
+        <w:t xml:space="preserve">, </w:t>
+      </w:r>
+      <w:proofErr w:type="spellStart"/>
+      <w:r>
+        <w:rPr>
+          <w:lang w:eastAsia="zh-CN"/>
+        </w:rPr>
+        <w:t>Weihan</w:t>
+      </w:r>
+      <w:proofErr w:type="spellEnd"/>
+      <w:r>
+        <w:rPr>
+          <w:lang w:eastAsia="zh-CN"/>
+        </w:rPr>
+        <w:t xml:space="preserve"> </w:t>
+      </w:r>
+      <w:proofErr w:type="spellStart"/>
+      <w:r>
+        <w:rPr>
+          <w:lang w:eastAsia="zh-CN"/>
+        </w:rPr>
+        <w:t>Goh</w:t>
+      </w:r>
+      <w:proofErr w:type="spellEnd"/>
+      <w:r>
+        <w:rPr>
+          <w:lang w:eastAsia="zh-CN"/>
+        </w:rPr>
+        <w:t>, Bu-Sung Lee and Chai-</w:t>
+      </w:r>
+      <w:proofErr w:type="spellStart"/>
+      <w:r>
+        <w:rPr>
+          <w:lang w:eastAsia="zh-CN"/>
+        </w:rPr>
+        <w:t>Kiat</w:t>
+      </w:r>
+      <w:proofErr w:type="spellEnd"/>
+      <w:r>
+        <w:rPr>
+          <w:lang w:eastAsia="zh-CN"/>
+        </w:rPr>
+        <w:t xml:space="preserve"> Yeo, </w:t>
       </w:r>
       <w:r>
         <w:rPr>
           <w:i/>
           <w:lang w:eastAsia="zh-CN"/>
         </w:rPr>
-        <w:t>“A Wavelet Entropy-based Change Point Detection on Network Traffic: A Case Study of Heartbleed Vulnerability”</w:t>
-      </w:r>
-      <w:r>
-        <w:rPr>
-          <w:lang w:eastAsia="zh-CN"/>
-        </w:rPr>
-        <w:t>, Enterprise Security 2014, CloudCom</w:t>
-      </w:r>
+        <w:t xml:space="preserve">“A Wavelet Entropy-based Change Point Detection on Network Traffic: A </w:t>
+      </w:r>
+      <w:r>
+        <w:rPr>
+          <w:i/>
+          <w:lang w:eastAsia="zh-CN"/>
+        </w:rPr>
+        <w:lastRenderedPageBreak/>
+        <w:t xml:space="preserve">Case Study of </w:t>
+      </w:r>
+      <w:proofErr w:type="spellStart"/>
+      <w:r>
+        <w:rPr>
+          <w:i/>
+          <w:lang w:eastAsia="zh-CN"/>
+        </w:rPr>
+        <w:t>Heartbleed</w:t>
+      </w:r>
+      <w:proofErr w:type="spellEnd"/>
+      <w:r>
+        <w:rPr>
+          <w:i/>
+          <w:lang w:eastAsia="zh-CN"/>
+        </w:rPr>
+        <w:t xml:space="preserve"> Vulnerability”</w:t>
+      </w:r>
+      <w:r>
+        <w:rPr>
+          <w:lang w:eastAsia="zh-CN"/>
+        </w:rPr>
+        <w:t xml:space="preserve">, Enterprise Security 2014, </w:t>
+      </w:r>
+      <w:proofErr w:type="spellStart"/>
+      <w:r>
+        <w:rPr>
+          <w:lang w:eastAsia="zh-CN"/>
+        </w:rPr>
+        <w:t>CloudCom</w:t>
+      </w:r>
+      <w:proofErr w:type="spellEnd"/>
       <w:r>
         <w:rPr>
           <w:lang w:eastAsia="zh-CN"/>
@@ -923,6 +1291,7 @@
           <w:lang w:eastAsia="zh-CN"/>
         </w:rPr>
       </w:pPr>
+      <w:proofErr w:type="spellStart"/>
       <w:r>
         <w:rPr>
           <w:lang w:eastAsia="zh-CN"/>
@@ -933,7 +1302,14 @@
         <w:rPr>
           <w:lang w:eastAsia="zh-CN"/>
         </w:rPr>
-        <w:t xml:space="preserve">anyang </w:t>
+        <w:t>anyang</w:t>
+      </w:r>
+      <w:proofErr w:type="spellEnd"/>
+      <w:r>
+        <w:rPr>
+          <w:lang w:eastAsia="zh-CN"/>
+        </w:rPr>
+        <w:t xml:space="preserve"> </w:t>
       </w:r>
       <w:r>
         <w:rPr>
@@ -1019,18 +1395,25 @@
           <w:lang w:eastAsia="zh-CN"/>
         </w:rPr>
       </w:pPr>
-      <w:r>
-        <w:rPr>
-          <w:lang w:eastAsia="zh-CN"/>
-        </w:rPr>
-        <w:lastRenderedPageBreak/>
+      <w:proofErr w:type="spellStart"/>
+      <w:r>
+        <w:rPr>
+          <w:lang w:eastAsia="zh-CN"/>
+        </w:rPr>
         <w:t>N</w:t>
       </w:r>
       <w:r>
         <w:rPr>
           <w:lang w:eastAsia="zh-CN"/>
         </w:rPr>
-        <w:t xml:space="preserve">anyang </w:t>
+        <w:t>anyang</w:t>
+      </w:r>
+      <w:proofErr w:type="spellEnd"/>
+      <w:r>
+        <w:rPr>
+          <w:lang w:eastAsia="zh-CN"/>
+        </w:rPr>
+        <w:t xml:space="preserve"> </w:t>
       </w:r>
       <w:r>
         <w:rPr>
@@ -1616,6 +1999,119 @@
     </w:lvl>
   </w:abstractNum>
   <w:abstractNum w:abstractNumId="3">
+    <w:nsid w:val="0AF05464"/>
+    <w:multiLevelType w:val="hybridMultilevel"/>
+    <w:tmpl w:val="AFEEDAB4"/>
+    <w:lvl w:ilvl="0" w:tplc="04090001">
+      <w:start w:val="1"/>
+      <w:numFmt w:val="bullet"/>
+      <w:lvlText w:val=""/>
+      <w:lvlJc w:val="left"/>
+      <w:pPr>
+        <w:ind w:left="1440" w:hanging="360"/>
+      </w:pPr>
+      <w:rPr>
+        <w:rFonts w:ascii="Symbol" w:hAnsi="Symbol" w:hint="default"/>
+      </w:rPr>
+    </w:lvl>
+    <w:lvl w:ilvl="1" w:tplc="04090003" w:tentative="1">
+      <w:start w:val="1"/>
+      <w:numFmt w:val="bullet"/>
+      <w:lvlText w:val="o"/>
+      <w:lvlJc w:val="left"/>
+      <w:pPr>
+        <w:ind w:left="2160" w:hanging="360"/>
+      </w:pPr>
+      <w:rPr>
+        <w:rFonts w:ascii="Courier New" w:hAnsi="Courier New" w:hint="default"/>
+      </w:rPr>
+    </w:lvl>
+    <w:lvl w:ilvl="2" w:tplc="04090005" w:tentative="1">
+      <w:start w:val="1"/>
+      <w:numFmt w:val="bullet"/>
+      <w:lvlText w:val=""/>
+      <w:lvlJc w:val="left"/>
+      <w:pPr>
+        <w:ind w:left="2880" w:hanging="360"/>
+      </w:pPr>
+      <w:rPr>
+        <w:rFonts w:ascii="Wingdings" w:hAnsi="Wingdings" w:hint="default"/>
+      </w:rPr>
+    </w:lvl>
+    <w:lvl w:ilvl="3" w:tplc="04090001" w:tentative="1">
+      <w:start w:val="1"/>
+      <w:numFmt w:val="bullet"/>
+      <w:lvlText w:val=""/>
+      <w:lvlJc w:val="left"/>
+      <w:pPr>
+        <w:ind w:left="3600" w:hanging="360"/>
+      </w:pPr>
+      <w:rPr>
+        <w:rFonts w:ascii="Symbol" w:hAnsi="Symbol" w:hint="default"/>
+      </w:rPr>
+    </w:lvl>
+    <w:lvl w:ilvl="4" w:tplc="04090003" w:tentative="1">
+      <w:start w:val="1"/>
+      <w:numFmt w:val="bullet"/>
+      <w:lvlText w:val="o"/>
+      <w:lvlJc w:val="left"/>
+      <w:pPr>
+        <w:ind w:left="4320" w:hanging="360"/>
+      </w:pPr>
+      <w:rPr>
+        <w:rFonts w:ascii="Courier New" w:hAnsi="Courier New" w:hint="default"/>
+      </w:rPr>
+    </w:lvl>
+    <w:lvl w:ilvl="5" w:tplc="04090005" w:tentative="1">
+      <w:start w:val="1"/>
+      <w:numFmt w:val="bullet"/>
+      <w:lvlText w:val=""/>
+      <w:lvlJc w:val="left"/>
+      <w:pPr>
+        <w:ind w:left="5040" w:hanging="360"/>
+      </w:pPr>
+      <w:rPr>
+        <w:rFonts w:ascii="Wingdings" w:hAnsi="Wingdings" w:hint="default"/>
+      </w:rPr>
+    </w:lvl>
+    <w:lvl w:ilvl="6" w:tplc="04090001" w:tentative="1">
+      <w:start w:val="1"/>
+      <w:numFmt w:val="bullet"/>
+      <w:lvlText w:val=""/>
+      <w:lvlJc w:val="left"/>
+      <w:pPr>
+        <w:ind w:left="5760" w:hanging="360"/>
+      </w:pPr>
+      <w:rPr>
+        <w:rFonts w:ascii="Symbol" w:hAnsi="Symbol" w:hint="default"/>
+      </w:rPr>
+    </w:lvl>
+    <w:lvl w:ilvl="7" w:tplc="04090003" w:tentative="1">
+      <w:start w:val="1"/>
+      <w:numFmt w:val="bullet"/>
+      <w:lvlText w:val="o"/>
+      <w:lvlJc w:val="left"/>
+      <w:pPr>
+        <w:ind w:left="6480" w:hanging="360"/>
+      </w:pPr>
+      <w:rPr>
+        <w:rFonts w:ascii="Courier New" w:hAnsi="Courier New" w:hint="default"/>
+      </w:rPr>
+    </w:lvl>
+    <w:lvl w:ilvl="8" w:tplc="04090005" w:tentative="1">
+      <w:start w:val="1"/>
+      <w:numFmt w:val="bullet"/>
+      <w:lvlText w:val=""/>
+      <w:lvlJc w:val="left"/>
+      <w:pPr>
+        <w:ind w:left="7200" w:hanging="360"/>
+      </w:pPr>
+      <w:rPr>
+        <w:rFonts w:ascii="Wingdings" w:hAnsi="Wingdings" w:hint="default"/>
+      </w:rPr>
+    </w:lvl>
+  </w:abstractNum>
+  <w:abstractNum w:abstractNumId="4">
     <w:nsid w:val="0C6D5EF1"/>
     <w:multiLevelType w:val="hybridMultilevel"/>
     <w:tmpl w:val="34E459C8"/>
@@ -1728,7 +2224,7 @@
       </w:rPr>
     </w:lvl>
   </w:abstractNum>
-  <w:abstractNum w:abstractNumId="4">
+  <w:abstractNum w:abstractNumId="5">
     <w:nsid w:val="184F49CC"/>
     <w:multiLevelType w:val="hybridMultilevel"/>
     <w:tmpl w:val="D234A4A0"/>
@@ -1841,7 +2337,7 @@
       </w:rPr>
     </w:lvl>
   </w:abstractNum>
-  <w:abstractNum w:abstractNumId="5">
+  <w:abstractNum w:abstractNumId="6">
     <w:nsid w:val="1CD30665"/>
     <w:multiLevelType w:val="hybridMultilevel"/>
     <w:tmpl w:val="739235AA"/>
@@ -1954,7 +2450,120 @@
       </w:rPr>
     </w:lvl>
   </w:abstractNum>
-  <w:abstractNum w:abstractNumId="6">
+  <w:abstractNum w:abstractNumId="7">
+    <w:nsid w:val="26C75E8E"/>
+    <w:multiLevelType w:val="hybridMultilevel"/>
+    <w:tmpl w:val="5B564ADC"/>
+    <w:lvl w:ilvl="0" w:tplc="C41E5962">
+      <w:start w:val="1"/>
+      <w:numFmt w:val="bullet"/>
+      <w:lvlText w:val=""/>
+      <w:lvlJc w:val="left"/>
+      <w:pPr>
+        <w:ind w:left="1429" w:hanging="360"/>
+      </w:pPr>
+      <w:rPr>
+        <w:rFonts w:ascii="Symbol" w:hAnsi="Symbol" w:hint="default"/>
+      </w:rPr>
+    </w:lvl>
+    <w:lvl w:ilvl="1" w:tplc="04090003" w:tentative="1">
+      <w:start w:val="1"/>
+      <w:numFmt w:val="bullet"/>
+      <w:lvlText w:val="o"/>
+      <w:lvlJc w:val="left"/>
+      <w:pPr>
+        <w:ind w:left="2149" w:hanging="360"/>
+      </w:pPr>
+      <w:rPr>
+        <w:rFonts w:ascii="Courier New" w:hAnsi="Courier New" w:hint="default"/>
+      </w:rPr>
+    </w:lvl>
+    <w:lvl w:ilvl="2" w:tplc="04090005" w:tentative="1">
+      <w:start w:val="1"/>
+      <w:numFmt w:val="bullet"/>
+      <w:lvlText w:val=""/>
+      <w:lvlJc w:val="left"/>
+      <w:pPr>
+        <w:ind w:left="2869" w:hanging="360"/>
+      </w:pPr>
+      <w:rPr>
+        <w:rFonts w:ascii="Wingdings" w:hAnsi="Wingdings" w:hint="default"/>
+      </w:rPr>
+    </w:lvl>
+    <w:lvl w:ilvl="3" w:tplc="04090001" w:tentative="1">
+      <w:start w:val="1"/>
+      <w:numFmt w:val="bullet"/>
+      <w:lvlText w:val=""/>
+      <w:lvlJc w:val="left"/>
+      <w:pPr>
+        <w:ind w:left="3589" w:hanging="360"/>
+      </w:pPr>
+      <w:rPr>
+        <w:rFonts w:ascii="Symbol" w:hAnsi="Symbol" w:hint="default"/>
+      </w:rPr>
+    </w:lvl>
+    <w:lvl w:ilvl="4" w:tplc="04090003" w:tentative="1">
+      <w:start w:val="1"/>
+      <w:numFmt w:val="bullet"/>
+      <w:lvlText w:val="o"/>
+      <w:lvlJc w:val="left"/>
+      <w:pPr>
+        <w:ind w:left="4309" w:hanging="360"/>
+      </w:pPr>
+      <w:rPr>
+        <w:rFonts w:ascii="Courier New" w:hAnsi="Courier New" w:hint="default"/>
+      </w:rPr>
+    </w:lvl>
+    <w:lvl w:ilvl="5" w:tplc="04090005" w:tentative="1">
+      <w:start w:val="1"/>
+      <w:numFmt w:val="bullet"/>
+      <w:lvlText w:val=""/>
+      <w:lvlJc w:val="left"/>
+      <w:pPr>
+        <w:ind w:left="5029" w:hanging="360"/>
+      </w:pPr>
+      <w:rPr>
+        <w:rFonts w:ascii="Wingdings" w:hAnsi="Wingdings" w:hint="default"/>
+      </w:rPr>
+    </w:lvl>
+    <w:lvl w:ilvl="6" w:tplc="04090001" w:tentative="1">
+      <w:start w:val="1"/>
+      <w:numFmt w:val="bullet"/>
+      <w:lvlText w:val=""/>
+      <w:lvlJc w:val="left"/>
+      <w:pPr>
+        <w:ind w:left="5749" w:hanging="360"/>
+      </w:pPr>
+      <w:rPr>
+        <w:rFonts w:ascii="Symbol" w:hAnsi="Symbol" w:hint="default"/>
+      </w:rPr>
+    </w:lvl>
+    <w:lvl w:ilvl="7" w:tplc="04090003" w:tentative="1">
+      <w:start w:val="1"/>
+      <w:numFmt w:val="bullet"/>
+      <w:lvlText w:val="o"/>
+      <w:lvlJc w:val="left"/>
+      <w:pPr>
+        <w:ind w:left="6469" w:hanging="360"/>
+      </w:pPr>
+      <w:rPr>
+        <w:rFonts w:ascii="Courier New" w:hAnsi="Courier New" w:hint="default"/>
+      </w:rPr>
+    </w:lvl>
+    <w:lvl w:ilvl="8" w:tplc="04090005" w:tentative="1">
+      <w:start w:val="1"/>
+      <w:numFmt w:val="bullet"/>
+      <w:lvlText w:val=""/>
+      <w:lvlJc w:val="left"/>
+      <w:pPr>
+        <w:ind w:left="7189" w:hanging="360"/>
+      </w:pPr>
+      <w:rPr>
+        <w:rFonts w:ascii="Wingdings" w:hAnsi="Wingdings" w:hint="default"/>
+      </w:rPr>
+    </w:lvl>
+  </w:abstractNum>
+  <w:abstractNum w:abstractNumId="8">
     <w:nsid w:val="296428BD"/>
     <w:multiLevelType w:val="hybridMultilevel"/>
     <w:tmpl w:val="09E4F486"/>
@@ -2067,7 +2676,7 @@
       </w:rPr>
     </w:lvl>
   </w:abstractNum>
-  <w:abstractNum w:abstractNumId="7">
+  <w:abstractNum w:abstractNumId="9">
     <w:nsid w:val="300317C5"/>
     <w:multiLevelType w:val="hybridMultilevel"/>
     <w:tmpl w:val="23E0BCF8"/>
@@ -2180,7 +2789,7 @@
       </w:rPr>
     </w:lvl>
   </w:abstractNum>
-  <w:abstractNum w:abstractNumId="8">
+  <w:abstractNum w:abstractNumId="10">
     <w:nsid w:val="30B25EEC"/>
     <w:multiLevelType w:val="hybridMultilevel"/>
     <w:tmpl w:val="91AAA25E"/>
@@ -2293,7 +2902,7 @@
       </w:rPr>
     </w:lvl>
   </w:abstractNum>
-  <w:abstractNum w:abstractNumId="9">
+  <w:abstractNum w:abstractNumId="11">
     <w:nsid w:val="344E46C2"/>
     <w:multiLevelType w:val="hybridMultilevel"/>
     <w:tmpl w:val="98207708"/>
@@ -2406,7 +3015,7 @@
       </w:rPr>
     </w:lvl>
   </w:abstractNum>
-  <w:abstractNum w:abstractNumId="10">
+  <w:abstractNum w:abstractNumId="12">
     <w:nsid w:val="37725461"/>
     <w:multiLevelType w:val="hybridMultilevel"/>
     <w:tmpl w:val="856C276C"/>
@@ -2422,7 +3031,7 @@
         <w:rFonts w:ascii="Symbol" w:hAnsi="Symbol" w:hint="default"/>
       </w:rPr>
     </w:lvl>
-    <w:lvl w:ilvl="1" w:tplc="04090003" w:tentative="1">
+    <w:lvl w:ilvl="1" w:tplc="04090003">
       <w:start w:val="1"/>
       <w:numFmt w:val="bullet"/>
       <w:lvlText w:val="o"/>
@@ -2519,7 +3128,7 @@
       </w:rPr>
     </w:lvl>
   </w:abstractNum>
-  <w:abstractNum w:abstractNumId="11">
+  <w:abstractNum w:abstractNumId="13">
     <w:nsid w:val="3E300297"/>
     <w:multiLevelType w:val="hybridMultilevel"/>
     <w:tmpl w:val="FEC6BA2A"/>
@@ -2632,7 +3241,7 @@
       </w:rPr>
     </w:lvl>
   </w:abstractNum>
-  <w:abstractNum w:abstractNumId="12">
+  <w:abstractNum w:abstractNumId="14">
     <w:nsid w:val="41FF0B2B"/>
     <w:multiLevelType w:val="hybridMultilevel"/>
     <w:tmpl w:val="A678F298"/>
@@ -2745,7 +3354,7 @@
       </w:rPr>
     </w:lvl>
   </w:abstractNum>
-  <w:abstractNum w:abstractNumId="13">
+  <w:abstractNum w:abstractNumId="15">
     <w:nsid w:val="46160AA7"/>
     <w:multiLevelType w:val="hybridMultilevel"/>
     <w:tmpl w:val="A128E936"/>
@@ -2858,7 +3467,7 @@
       </w:rPr>
     </w:lvl>
   </w:abstractNum>
-  <w:abstractNum w:abstractNumId="14">
+  <w:abstractNum w:abstractNumId="16">
     <w:nsid w:val="4E31736D"/>
     <w:multiLevelType w:val="hybridMultilevel"/>
     <w:tmpl w:val="982AECF2"/>
@@ -2971,7 +3580,7 @@
       </w:rPr>
     </w:lvl>
   </w:abstractNum>
-  <w:abstractNum w:abstractNumId="15">
+  <w:abstractNum w:abstractNumId="17">
     <w:nsid w:val="4EB4060A"/>
     <w:multiLevelType w:val="hybridMultilevel"/>
     <w:tmpl w:val="C8BEAA60"/>
@@ -3084,7 +3693,7 @@
       </w:rPr>
     </w:lvl>
   </w:abstractNum>
-  <w:abstractNum w:abstractNumId="16">
+  <w:abstractNum w:abstractNumId="18">
     <w:nsid w:val="62C0297B"/>
     <w:multiLevelType w:val="hybridMultilevel"/>
     <w:tmpl w:val="F67CA830"/>
@@ -3197,7 +3806,7 @@
       </w:rPr>
     </w:lvl>
   </w:abstractNum>
-  <w:abstractNum w:abstractNumId="17">
+  <w:abstractNum w:abstractNumId="19">
     <w:nsid w:val="63CF59D2"/>
     <w:multiLevelType w:val="hybridMultilevel"/>
     <w:tmpl w:val="3F503002"/>
@@ -3310,7 +3919,7 @@
       </w:rPr>
     </w:lvl>
   </w:abstractNum>
-  <w:abstractNum w:abstractNumId="18">
+  <w:abstractNum w:abstractNumId="20">
     <w:nsid w:val="69523C42"/>
     <w:multiLevelType w:val="hybridMultilevel"/>
     <w:tmpl w:val="EB22190A"/>
@@ -3423,7 +4032,7 @@
       </w:rPr>
     </w:lvl>
   </w:abstractNum>
-  <w:abstractNum w:abstractNumId="19">
+  <w:abstractNum w:abstractNumId="21">
     <w:nsid w:val="69EE29BA"/>
     <w:multiLevelType w:val="hybridMultilevel"/>
     <w:tmpl w:val="206AEA10"/>
@@ -3536,7 +4145,120 @@
       </w:rPr>
     </w:lvl>
   </w:abstractNum>
-  <w:abstractNum w:abstractNumId="20">
+  <w:abstractNum w:abstractNumId="22">
+    <w:nsid w:val="6B393041"/>
+    <w:multiLevelType w:val="hybridMultilevel"/>
+    <w:tmpl w:val="DAE882B6"/>
+    <w:lvl w:ilvl="0" w:tplc="C41E5962">
+      <w:start w:val="1"/>
+      <w:numFmt w:val="bullet"/>
+      <w:lvlText w:val=""/>
+      <w:lvlJc w:val="left"/>
+      <w:pPr>
+        <w:ind w:left="1440" w:hanging="360"/>
+      </w:pPr>
+      <w:rPr>
+        <w:rFonts w:ascii="Symbol" w:hAnsi="Symbol" w:hint="default"/>
+      </w:rPr>
+    </w:lvl>
+    <w:lvl w:ilvl="1" w:tplc="04090003" w:tentative="1">
+      <w:start w:val="1"/>
+      <w:numFmt w:val="bullet"/>
+      <w:lvlText w:val="o"/>
+      <w:lvlJc w:val="left"/>
+      <w:pPr>
+        <w:ind w:left="2160" w:hanging="360"/>
+      </w:pPr>
+      <w:rPr>
+        <w:rFonts w:ascii="Courier New" w:hAnsi="Courier New" w:hint="default"/>
+      </w:rPr>
+    </w:lvl>
+    <w:lvl w:ilvl="2" w:tplc="04090005" w:tentative="1">
+      <w:start w:val="1"/>
+      <w:numFmt w:val="bullet"/>
+      <w:lvlText w:val=""/>
+      <w:lvlJc w:val="left"/>
+      <w:pPr>
+        <w:ind w:left="2880" w:hanging="360"/>
+      </w:pPr>
+      <w:rPr>
+        <w:rFonts w:ascii="Wingdings" w:hAnsi="Wingdings" w:hint="default"/>
+      </w:rPr>
+    </w:lvl>
+    <w:lvl w:ilvl="3" w:tplc="04090001" w:tentative="1">
+      <w:start w:val="1"/>
+      <w:numFmt w:val="bullet"/>
+      <w:lvlText w:val=""/>
+      <w:lvlJc w:val="left"/>
+      <w:pPr>
+        <w:ind w:left="3600" w:hanging="360"/>
+      </w:pPr>
+      <w:rPr>
+        <w:rFonts w:ascii="Symbol" w:hAnsi="Symbol" w:hint="default"/>
+      </w:rPr>
+    </w:lvl>
+    <w:lvl w:ilvl="4" w:tplc="04090003" w:tentative="1">
+      <w:start w:val="1"/>
+      <w:numFmt w:val="bullet"/>
+      <w:lvlText w:val="o"/>
+      <w:lvlJc w:val="left"/>
+      <w:pPr>
+        <w:ind w:left="4320" w:hanging="360"/>
+      </w:pPr>
+      <w:rPr>
+        <w:rFonts w:ascii="Courier New" w:hAnsi="Courier New" w:hint="default"/>
+      </w:rPr>
+    </w:lvl>
+    <w:lvl w:ilvl="5" w:tplc="04090005" w:tentative="1">
+      <w:start w:val="1"/>
+      <w:numFmt w:val="bullet"/>
+      <w:lvlText w:val=""/>
+      <w:lvlJc w:val="left"/>
+      <w:pPr>
+        <w:ind w:left="5040" w:hanging="360"/>
+      </w:pPr>
+      <w:rPr>
+        <w:rFonts w:ascii="Wingdings" w:hAnsi="Wingdings" w:hint="default"/>
+      </w:rPr>
+    </w:lvl>
+    <w:lvl w:ilvl="6" w:tplc="04090001" w:tentative="1">
+      <w:start w:val="1"/>
+      <w:numFmt w:val="bullet"/>
+      <w:lvlText w:val=""/>
+      <w:lvlJc w:val="left"/>
+      <w:pPr>
+        <w:ind w:left="5760" w:hanging="360"/>
+      </w:pPr>
+      <w:rPr>
+        <w:rFonts w:ascii="Symbol" w:hAnsi="Symbol" w:hint="default"/>
+      </w:rPr>
+    </w:lvl>
+    <w:lvl w:ilvl="7" w:tplc="04090003" w:tentative="1">
+      <w:start w:val="1"/>
+      <w:numFmt w:val="bullet"/>
+      <w:lvlText w:val="o"/>
+      <w:lvlJc w:val="left"/>
+      <w:pPr>
+        <w:ind w:left="6480" w:hanging="360"/>
+      </w:pPr>
+      <w:rPr>
+        <w:rFonts w:ascii="Courier New" w:hAnsi="Courier New" w:hint="default"/>
+      </w:rPr>
+    </w:lvl>
+    <w:lvl w:ilvl="8" w:tplc="04090005" w:tentative="1">
+      <w:start w:val="1"/>
+      <w:numFmt w:val="bullet"/>
+      <w:lvlText w:val=""/>
+      <w:lvlJc w:val="left"/>
+      <w:pPr>
+        <w:ind w:left="7200" w:hanging="360"/>
+      </w:pPr>
+      <w:rPr>
+        <w:rFonts w:ascii="Wingdings" w:hAnsi="Wingdings" w:hint="default"/>
+      </w:rPr>
+    </w:lvl>
+  </w:abstractNum>
+  <w:abstractNum w:abstractNumId="23">
     <w:nsid w:val="7270103A"/>
     <w:multiLevelType w:val="hybridMultilevel"/>
     <w:tmpl w:val="469C5AF8"/>
@@ -3650,67 +4372,76 @@
     </w:lvl>
   </w:abstractNum>
   <w:num w:numId="1">
+    <w:abstractNumId w:val="15"/>
+  </w:num>
+  <w:num w:numId="2">
+    <w:abstractNumId w:val="6"/>
+  </w:num>
+  <w:num w:numId="3">
+    <w:abstractNumId w:val="16"/>
+  </w:num>
+  <w:num w:numId="4">
+    <w:abstractNumId w:val="9"/>
+  </w:num>
+  <w:num w:numId="5">
+    <w:abstractNumId w:val="20"/>
+  </w:num>
+  <w:num w:numId="6">
+    <w:abstractNumId w:val="10"/>
+  </w:num>
+  <w:num w:numId="7">
     <w:abstractNumId w:val="13"/>
   </w:num>
-  <w:num w:numId="2">
-    <w:abstractNumId w:val="5"/>
+  <w:num w:numId="8">
+    <w:abstractNumId w:val="12"/>
   </w:num>
-  <w:num w:numId="3">
-    <w:abstractNumId w:val="14"/>
-  </w:num>
-  <w:num w:numId="4">
-    <w:abstractNumId w:val="7"/>
-  </w:num>
-  <w:num w:numId="5">
+  <w:num w:numId="9">
     <w:abstractNumId w:val="18"/>
   </w:num>
-  <w:num w:numId="6">
-    <w:abstractNumId w:val="8"/>
-  </w:num>
-  <w:num w:numId="7">
-    <w:abstractNumId w:val="11"/>
-  </w:num>
-  <w:num w:numId="8">
-    <w:abstractNumId w:val="10"/>
-  </w:num>
-  <w:num w:numId="9">
-    <w:abstractNumId w:val="16"/>
-  </w:num>
   <w:num w:numId="10">
-    <w:abstractNumId w:val="3"/>
+    <w:abstractNumId w:val="4"/>
   </w:num>
   <w:num w:numId="11">
     <w:abstractNumId w:val="2"/>
   </w:num>
   <w:num w:numId="12">
-    <w:abstractNumId w:val="12"/>
+    <w:abstractNumId w:val="14"/>
   </w:num>
   <w:num w:numId="13">
-    <w:abstractNumId w:val="15"/>
+    <w:abstractNumId w:val="17"/>
   </w:num>
   <w:num w:numId="14">
-    <w:abstractNumId w:val="6"/>
+    <w:abstractNumId w:val="8"/>
   </w:num>
   <w:num w:numId="15">
-    <w:abstractNumId w:val="9"/>
+    <w:abstractNumId w:val="11"/>
   </w:num>
   <w:num w:numId="16">
     <w:abstractNumId w:val="1"/>
   </w:num>
   <w:num w:numId="17">
-    <w:abstractNumId w:val="4"/>
+    <w:abstractNumId w:val="5"/>
   </w:num>
   <w:num w:numId="18">
-    <w:abstractNumId w:val="20"/>
+    <w:abstractNumId w:val="23"/>
   </w:num>
   <w:num w:numId="19">
-    <w:abstractNumId w:val="19"/>
+    <w:abstractNumId w:val="21"/>
   </w:num>
   <w:num w:numId="20">
     <w:abstractNumId w:val="0"/>
   </w:num>
   <w:num w:numId="21">
-    <w:abstractNumId w:val="17"/>
+    <w:abstractNumId w:val="19"/>
+  </w:num>
+  <w:num w:numId="22">
+    <w:abstractNumId w:val="22"/>
+  </w:num>
+  <w:num w:numId="23">
+    <w:abstractNumId w:val="3"/>
+  </w:num>
+  <w:num w:numId="24">
+    <w:abstractNumId w:val="7"/>
   </w:num>
 </w:numbering>
 </file>

</xml_diff>